<commit_message>
A lot of optics stuff added and organized
</commit_message>
<xml_diff>
--- a/PHY431/calculations.docx
+++ b/PHY431/calculations.docx
@@ -77,7 +77,10 @@
         <w:t>20.8768</w:t>
       </w:r>
     </w:p>
-    <w:p/>
+    <w:p>
+      <w:bookmarkStart w:id="0" w:name="_GoBack"/>
+      <w:bookmarkEnd w:id="0"/>
+    </w:p>
     <w:p>
       <w:pPr>
         <w:spacing w:line="240" w:lineRule="auto"/>
@@ -195,7 +198,6 @@
         </w:rPr>
         <w:t>. (by measurement error we assume 1/10</w:t>
       </w:r>
-      <w:proofErr w:type="spellStart"/>
       <w:r>
         <w:rPr>
           <w:rFonts w:ascii="Times New Roman" w:eastAsiaTheme="minorEastAsia" w:hAnsi="Times New Roman" w:cs="Times New Roman"/>
@@ -205,7 +207,6 @@
         </w:rPr>
         <w:t>th</w:t>
       </w:r>
-      <w:proofErr w:type="spellEnd"/>
       <w:r>
         <w:rPr>
           <w:rFonts w:ascii="Times New Roman" w:eastAsiaTheme="minorEastAsia" w:hAnsi="Times New Roman" w:cs="Times New Roman"/>
@@ -232,8 +233,6 @@
         </w:rPr>
         <w:t>)</w:t>
       </w:r>
-      <w:bookmarkStart w:id="0" w:name="_GoBack"/>
-      <w:bookmarkEnd w:id="0"/>
     </w:p>
     <w:p>
       <w:pPr>
@@ -1535,9 +1534,1251 @@
       </m:oMathPara>
     </w:p>
     <w:p>
+      <w:pPr>
+        <w:rPr>
+          <w:rFonts w:ascii="Times New Roman" w:eastAsiaTheme="minorEastAsia" w:hAnsi="Times New Roman" w:cs="Times New Roman"/>
+          <w:sz w:val="24"/>
+          <w:szCs w:val="24"/>
+        </w:rPr>
+      </w:pPr>
+    </w:p>
+    <w:p>
+      <w:pPr>
+        <w:rPr>
+          <w:rFonts w:ascii="Times New Roman" w:eastAsiaTheme="minorEastAsia" w:hAnsi="Times New Roman" w:cs="Times New Roman"/>
+          <w:sz w:val="24"/>
+          <w:szCs w:val="24"/>
+        </w:rPr>
+      </w:pPr>
+    </w:p>
+    <w:p>
+      <w:pPr>
+        <w:rPr>
+          <w:rFonts w:eastAsiaTheme="minorEastAsia"/>
+        </w:rPr>
+      </w:pPr>
       <w:r>
-        <w:t xml:space="preserve">Using calculated values for the radii of curvature in the lens equation, the focal lengths are found </w:t>
+        <w:t xml:space="preserve">Image produced by first Lens </w:t>
       </w:r>
+      <m:oMath>
+        <m:sSub>
+          <m:sSubPr>
+            <m:ctrlPr>
+              <w:rPr>
+                <w:rFonts w:ascii="Cambria Math" w:hAnsi="Cambria Math"/>
+                <w:i/>
+              </w:rPr>
+            </m:ctrlPr>
+          </m:sSubPr>
+          <m:e>
+            <m:r>
+              <w:rPr>
+                <w:rFonts w:ascii="Cambria Math" w:hAnsi="Cambria Math"/>
+              </w:rPr>
+              <m:t>L</m:t>
+            </m:r>
+          </m:e>
+          <m:sub>
+            <m:r>
+              <w:rPr>
+                <w:rFonts w:ascii="Cambria Math" w:hAnsi="Cambria Math"/>
+              </w:rPr>
+              <m:t>1</m:t>
+            </m:r>
+          </m:sub>
+        </m:sSub>
+      </m:oMath>
+      <w:r>
+        <w:rPr>
+          <w:rFonts w:eastAsiaTheme="minorEastAsia"/>
+        </w:rPr>
+        <w:t xml:space="preserve"> is at a position </w:t>
+      </w:r>
+      <m:oMath>
+        <m:sSub>
+          <m:sSubPr>
+            <m:ctrlPr>
+              <w:rPr>
+                <w:rFonts w:ascii="Cambria Math" w:eastAsiaTheme="minorEastAsia" w:hAnsi="Cambria Math"/>
+                <w:i/>
+              </w:rPr>
+            </m:ctrlPr>
+          </m:sSubPr>
+          <m:e>
+            <m:r>
+              <w:rPr>
+                <w:rFonts w:ascii="Cambria Math" w:eastAsiaTheme="minorEastAsia" w:hAnsi="Cambria Math"/>
+              </w:rPr>
+              <m:t>s</m:t>
+            </m:r>
+          </m:e>
+          <m:sub>
+            <m:r>
+              <w:rPr>
+                <w:rFonts w:ascii="Cambria Math" w:eastAsiaTheme="minorEastAsia" w:hAnsi="Cambria Math"/>
+              </w:rPr>
+              <m:t>1</m:t>
+            </m:r>
+          </m:sub>
+        </m:sSub>
+      </m:oMath>
+      <w:r>
+        <w:rPr>
+          <w:rFonts w:eastAsiaTheme="minorEastAsia"/>
+        </w:rPr>
+        <w:t xml:space="preserve"> and is given by</w:t>
+      </w:r>
+      <w:r>
+        <w:rPr>
+          <w:rFonts w:eastAsiaTheme="minorEastAsia"/>
+        </w:rPr>
+        <w:t xml:space="preserve"> </w:t>
+      </w:r>
+      <m:oMath>
+        <m:f>
+          <m:fPr>
+            <m:ctrlPr>
+              <w:rPr>
+                <w:rFonts w:ascii="Cambria Math" w:hAnsi="Cambria Math"/>
+                <w:i/>
+              </w:rPr>
+            </m:ctrlPr>
+          </m:fPr>
+          <m:num>
+            <m:r>
+              <w:rPr>
+                <w:rFonts w:ascii="Cambria Math" w:hAnsi="Cambria Math"/>
+              </w:rPr>
+              <m:t>1</m:t>
+            </m:r>
+          </m:num>
+          <m:den>
+            <m:r>
+              <w:rPr>
+                <w:rFonts w:ascii="Cambria Math" w:hAnsi="Cambria Math"/>
+              </w:rPr>
+              <m:t>A</m:t>
+            </m:r>
+          </m:den>
+        </m:f>
+        <m:r>
+          <w:rPr>
+            <w:rFonts w:ascii="Cambria Math" w:hAnsi="Cambria Math"/>
+          </w:rPr>
+          <m:t>+</m:t>
+        </m:r>
+        <m:f>
+          <m:fPr>
+            <m:ctrlPr>
+              <w:rPr>
+                <w:rFonts w:ascii="Cambria Math" w:hAnsi="Cambria Math"/>
+                <w:i/>
+              </w:rPr>
+            </m:ctrlPr>
+          </m:fPr>
+          <m:num>
+            <m:r>
+              <w:rPr>
+                <w:rFonts w:ascii="Cambria Math" w:hAnsi="Cambria Math"/>
+              </w:rPr>
+              <m:t>1</m:t>
+            </m:r>
+          </m:num>
+          <m:den>
+            <m:sSub>
+              <m:sSubPr>
+                <m:ctrlPr>
+                  <w:rPr>
+                    <w:rFonts w:ascii="Cambria Math" w:hAnsi="Cambria Math"/>
+                    <w:i/>
+                  </w:rPr>
+                </m:ctrlPr>
+              </m:sSubPr>
+              <m:e>
+                <m:r>
+                  <w:rPr>
+                    <w:rFonts w:ascii="Cambria Math" w:hAnsi="Cambria Math"/>
+                  </w:rPr>
+                  <m:t>s</m:t>
+                </m:r>
+              </m:e>
+              <m:sub>
+                <m:r>
+                  <w:rPr>
+                    <w:rFonts w:ascii="Cambria Math" w:hAnsi="Cambria Math"/>
+                  </w:rPr>
+                  <m:t>1</m:t>
+                </m:r>
+              </m:sub>
+            </m:sSub>
+          </m:den>
+        </m:f>
+        <m:r>
+          <w:rPr>
+            <w:rFonts w:ascii="Cambria Math" w:hAnsi="Cambria Math"/>
+          </w:rPr>
+          <m:t>=</m:t>
+        </m:r>
+        <m:f>
+          <m:fPr>
+            <m:ctrlPr>
+              <w:rPr>
+                <w:rFonts w:ascii="Cambria Math" w:hAnsi="Cambria Math"/>
+                <w:i/>
+              </w:rPr>
+            </m:ctrlPr>
+          </m:fPr>
+          <m:num>
+            <m:r>
+              <w:rPr>
+                <w:rFonts w:ascii="Cambria Math" w:hAnsi="Cambria Math"/>
+              </w:rPr>
+              <m:t>1</m:t>
+            </m:r>
+          </m:num>
+          <m:den>
+            <m:sSub>
+              <m:sSubPr>
+                <m:ctrlPr>
+                  <w:rPr>
+                    <w:rFonts w:ascii="Cambria Math" w:hAnsi="Cambria Math"/>
+                    <w:i/>
+                  </w:rPr>
+                </m:ctrlPr>
+              </m:sSubPr>
+              <m:e>
+                <m:r>
+                  <w:rPr>
+                    <w:rFonts w:ascii="Cambria Math" w:hAnsi="Cambria Math"/>
+                  </w:rPr>
+                  <m:t>f</m:t>
+                </m:r>
+              </m:e>
+              <m:sub>
+                <m:r>
+                  <w:rPr>
+                    <w:rFonts w:ascii="Cambria Math" w:hAnsi="Cambria Math"/>
+                  </w:rPr>
+                  <m:t>1</m:t>
+                </m:r>
+              </m:sub>
+            </m:sSub>
+          </m:den>
+        </m:f>
+      </m:oMath>
+      <w:r>
+        <w:rPr>
+          <w:rFonts w:eastAsiaTheme="minorEastAsia"/>
+        </w:rPr>
+        <w:t xml:space="preserve"> s</w:t>
+      </w:r>
+      <w:r>
+        <w:rPr>
+          <w:rFonts w:eastAsiaTheme="minorEastAsia"/>
+        </w:rPr>
+        <w:t xml:space="preserve">o that </w:t>
+      </w:r>
+      <m:oMath>
+        <m:sSub>
+          <m:sSubPr>
+            <m:ctrlPr>
+              <w:rPr>
+                <w:rFonts w:ascii="Cambria Math" w:eastAsiaTheme="minorEastAsia" w:hAnsi="Cambria Math"/>
+                <w:i/>
+              </w:rPr>
+            </m:ctrlPr>
+          </m:sSubPr>
+          <m:e>
+            <m:r>
+              <w:rPr>
+                <w:rFonts w:ascii="Cambria Math" w:eastAsiaTheme="minorEastAsia" w:hAnsi="Cambria Math"/>
+              </w:rPr>
+              <m:t>s</m:t>
+            </m:r>
+          </m:e>
+          <m:sub>
+            <m:r>
+              <w:rPr>
+                <w:rFonts w:ascii="Cambria Math" w:eastAsiaTheme="minorEastAsia" w:hAnsi="Cambria Math"/>
+              </w:rPr>
+              <m:t>1</m:t>
+            </m:r>
+          </m:sub>
+        </m:sSub>
+        <m:r>
+          <w:rPr>
+            <w:rFonts w:ascii="Cambria Math" w:eastAsiaTheme="minorEastAsia" w:hAnsi="Cambria Math"/>
+          </w:rPr>
+          <m:t>=</m:t>
+        </m:r>
+        <m:f>
+          <m:fPr>
+            <m:ctrlPr>
+              <w:rPr>
+                <w:rFonts w:ascii="Cambria Math" w:hAnsi="Cambria Math"/>
+                <w:i/>
+              </w:rPr>
+            </m:ctrlPr>
+          </m:fPr>
+          <m:num>
+            <m:r>
+              <w:rPr>
+                <w:rFonts w:ascii="Cambria Math" w:hAnsi="Cambria Math"/>
+              </w:rPr>
+              <m:t xml:space="preserve">A </m:t>
+            </m:r>
+            <m:sSub>
+              <m:sSubPr>
+                <m:ctrlPr>
+                  <w:rPr>
+                    <w:rFonts w:ascii="Cambria Math" w:hAnsi="Cambria Math"/>
+                    <w:i/>
+                  </w:rPr>
+                </m:ctrlPr>
+              </m:sSubPr>
+              <m:e>
+                <m:r>
+                  <w:rPr>
+                    <w:rFonts w:ascii="Cambria Math" w:hAnsi="Cambria Math"/>
+                  </w:rPr>
+                  <m:t>f</m:t>
+                </m:r>
+              </m:e>
+              <m:sub>
+                <m:r>
+                  <w:rPr>
+                    <w:rFonts w:ascii="Cambria Math" w:hAnsi="Cambria Math"/>
+                  </w:rPr>
+                  <m:t>1</m:t>
+                </m:r>
+              </m:sub>
+            </m:sSub>
+          </m:num>
+          <m:den>
+            <m:r>
+              <w:rPr>
+                <w:rFonts w:ascii="Cambria Math" w:hAnsi="Cambria Math"/>
+              </w:rPr>
+              <m:t>A-</m:t>
+            </m:r>
+            <m:sSub>
+              <m:sSubPr>
+                <m:ctrlPr>
+                  <w:rPr>
+                    <w:rFonts w:ascii="Cambria Math" w:hAnsi="Cambria Math"/>
+                    <w:i/>
+                  </w:rPr>
+                </m:ctrlPr>
+              </m:sSubPr>
+              <m:e>
+                <m:r>
+                  <w:rPr>
+                    <w:rFonts w:ascii="Cambria Math" w:hAnsi="Cambria Math"/>
+                  </w:rPr>
+                  <m:t>f</m:t>
+                </m:r>
+              </m:e>
+              <m:sub>
+                <m:r>
+                  <w:rPr>
+                    <w:rFonts w:ascii="Cambria Math" w:hAnsi="Cambria Math"/>
+                  </w:rPr>
+                  <m:t>1</m:t>
+                </m:r>
+              </m:sub>
+            </m:sSub>
+          </m:den>
+        </m:f>
+      </m:oMath>
+    </w:p>
+    <w:p>
+      <w:pPr>
+        <w:rPr>
+          <w:rFonts w:eastAsiaTheme="minorEastAsia"/>
+        </w:rPr>
+      </w:pPr>
+      <w:r>
+        <w:rPr>
+          <w:rFonts w:eastAsiaTheme="minorEastAsia"/>
+        </w:rPr>
+        <w:t xml:space="preserve">The object is at </w:t>
+      </w:r>
+      <m:oMath>
+        <m:r>
+          <w:rPr>
+            <w:rFonts w:ascii="Cambria Math" w:eastAsiaTheme="minorEastAsia" w:hAnsi="Cambria Math"/>
+          </w:rPr>
+          <m:t>B-</m:t>
+        </m:r>
+        <m:sSub>
+          <m:sSubPr>
+            <m:ctrlPr>
+              <w:rPr>
+                <w:rFonts w:ascii="Cambria Math" w:eastAsiaTheme="minorEastAsia" w:hAnsi="Cambria Math"/>
+                <w:i/>
+              </w:rPr>
+            </m:ctrlPr>
+          </m:sSubPr>
+          <m:e>
+            <m:r>
+              <w:rPr>
+                <w:rFonts w:ascii="Cambria Math" w:eastAsiaTheme="minorEastAsia" w:hAnsi="Cambria Math"/>
+              </w:rPr>
+              <m:t>s</m:t>
+            </m:r>
+          </m:e>
+          <m:sub>
+            <m:r>
+              <w:rPr>
+                <w:rFonts w:ascii="Cambria Math" w:eastAsiaTheme="minorEastAsia" w:hAnsi="Cambria Math"/>
+              </w:rPr>
+              <m:t>1</m:t>
+            </m:r>
+          </m:sub>
+        </m:sSub>
+      </m:oMath>
+      <w:r>
+        <w:rPr>
+          <w:rFonts w:eastAsiaTheme="minorEastAsia"/>
+        </w:rPr>
+        <w:t xml:space="preserve"> for the second lens </w:t>
+      </w:r>
+      <m:oMath>
+        <m:sSub>
+          <m:sSubPr>
+            <m:ctrlPr>
+              <w:rPr>
+                <w:rFonts w:ascii="Cambria Math" w:eastAsiaTheme="minorEastAsia" w:hAnsi="Cambria Math"/>
+                <w:i/>
+              </w:rPr>
+            </m:ctrlPr>
+          </m:sSubPr>
+          <m:e>
+            <m:r>
+              <w:rPr>
+                <w:rFonts w:ascii="Cambria Math" w:eastAsiaTheme="minorEastAsia" w:hAnsi="Cambria Math"/>
+              </w:rPr>
+              <m:t>L</m:t>
+            </m:r>
+          </m:e>
+          <m:sub>
+            <m:r>
+              <w:rPr>
+                <w:rFonts w:ascii="Cambria Math" w:eastAsiaTheme="minorEastAsia" w:hAnsi="Cambria Math"/>
+              </w:rPr>
+              <m:t>2</m:t>
+            </m:r>
+          </m:sub>
+        </m:sSub>
+      </m:oMath>
+      <w:r>
+        <w:rPr>
+          <w:rFonts w:eastAsiaTheme="minorEastAsia"/>
+        </w:rPr>
+        <w:t xml:space="preserve"> and the final image is at </w:t>
+      </w:r>
+      <m:oMath>
+        <m:r>
+          <w:rPr>
+            <w:rFonts w:ascii="Cambria Math" w:eastAsiaTheme="minorEastAsia" w:hAnsi="Cambria Math"/>
+          </w:rPr>
+          <m:t>C</m:t>
+        </m:r>
+      </m:oMath>
+      <w:r>
+        <w:rPr>
+          <w:rFonts w:eastAsiaTheme="minorEastAsia"/>
+        </w:rPr>
+        <w:t xml:space="preserve"> so that</w:t>
+      </w:r>
+      <w:r>
+        <w:rPr>
+          <w:rFonts w:eastAsiaTheme="minorEastAsia"/>
+        </w:rPr>
+        <w:t xml:space="preserve"> </w:t>
+      </w:r>
+      <m:oMath>
+        <m:f>
+          <m:fPr>
+            <m:ctrlPr>
+              <w:rPr>
+                <w:rFonts w:ascii="Cambria Math" w:hAnsi="Cambria Math"/>
+                <w:i/>
+              </w:rPr>
+            </m:ctrlPr>
+          </m:fPr>
+          <m:num>
+            <m:r>
+              <w:rPr>
+                <w:rFonts w:ascii="Cambria Math" w:hAnsi="Cambria Math"/>
+              </w:rPr>
+              <m:t>1</m:t>
+            </m:r>
+          </m:num>
+          <m:den>
+            <m:r>
+              <w:rPr>
+                <w:rFonts w:ascii="Cambria Math" w:hAnsi="Cambria Math"/>
+              </w:rPr>
+              <m:t>C</m:t>
+            </m:r>
+          </m:den>
+        </m:f>
+        <m:r>
+          <w:rPr>
+            <w:rFonts w:ascii="Cambria Math" w:hAnsi="Cambria Math"/>
+          </w:rPr>
+          <m:t>+</m:t>
+        </m:r>
+        <m:f>
+          <m:fPr>
+            <m:ctrlPr>
+              <w:rPr>
+                <w:rFonts w:ascii="Cambria Math" w:hAnsi="Cambria Math"/>
+                <w:i/>
+              </w:rPr>
+            </m:ctrlPr>
+          </m:fPr>
+          <m:num>
+            <m:r>
+              <w:rPr>
+                <w:rFonts w:ascii="Cambria Math" w:hAnsi="Cambria Math"/>
+              </w:rPr>
+              <m:t>1</m:t>
+            </m:r>
+          </m:num>
+          <m:den>
+            <m:r>
+              <w:rPr>
+                <w:rFonts w:ascii="Cambria Math" w:hAnsi="Cambria Math"/>
+              </w:rPr>
+              <m:t>B-</m:t>
+            </m:r>
+            <m:sSub>
+              <m:sSubPr>
+                <m:ctrlPr>
+                  <w:rPr>
+                    <w:rFonts w:ascii="Cambria Math" w:hAnsi="Cambria Math"/>
+                    <w:i/>
+                  </w:rPr>
+                </m:ctrlPr>
+              </m:sSubPr>
+              <m:e>
+                <m:r>
+                  <w:rPr>
+                    <w:rFonts w:ascii="Cambria Math" w:hAnsi="Cambria Math"/>
+                  </w:rPr>
+                  <m:t>s</m:t>
+                </m:r>
+              </m:e>
+              <m:sub>
+                <m:r>
+                  <w:rPr>
+                    <w:rFonts w:ascii="Cambria Math" w:hAnsi="Cambria Math"/>
+                  </w:rPr>
+                  <m:t>1</m:t>
+                </m:r>
+              </m:sub>
+            </m:sSub>
+          </m:den>
+        </m:f>
+        <m:r>
+          <w:rPr>
+            <w:rFonts w:ascii="Cambria Math" w:hAnsi="Cambria Math"/>
+          </w:rPr>
+          <m:t>=</m:t>
+        </m:r>
+        <m:f>
+          <m:fPr>
+            <m:ctrlPr>
+              <w:rPr>
+                <w:rFonts w:ascii="Cambria Math" w:hAnsi="Cambria Math"/>
+                <w:i/>
+              </w:rPr>
+            </m:ctrlPr>
+          </m:fPr>
+          <m:num>
+            <m:r>
+              <w:rPr>
+                <w:rFonts w:ascii="Cambria Math" w:hAnsi="Cambria Math"/>
+              </w:rPr>
+              <m:t>1</m:t>
+            </m:r>
+          </m:num>
+          <m:den>
+            <m:sSub>
+              <m:sSubPr>
+                <m:ctrlPr>
+                  <w:rPr>
+                    <w:rFonts w:ascii="Cambria Math" w:hAnsi="Cambria Math"/>
+                    <w:i/>
+                  </w:rPr>
+                </m:ctrlPr>
+              </m:sSubPr>
+              <m:e>
+                <m:r>
+                  <w:rPr>
+                    <w:rFonts w:ascii="Cambria Math" w:hAnsi="Cambria Math"/>
+                  </w:rPr>
+                  <m:t>f</m:t>
+                </m:r>
+              </m:e>
+              <m:sub>
+                <m:r>
+                  <w:rPr>
+                    <w:rFonts w:ascii="Cambria Math" w:hAnsi="Cambria Math"/>
+                  </w:rPr>
+                  <m:t>2</m:t>
+                </m:r>
+              </m:sub>
+            </m:sSub>
+          </m:den>
+        </m:f>
+      </m:oMath>
+      <w:r>
+        <w:rPr>
+          <w:rFonts w:eastAsiaTheme="minorEastAsia"/>
+        </w:rPr>
+        <w:t xml:space="preserve"> s</w:t>
+      </w:r>
+      <w:r>
+        <w:rPr>
+          <w:rFonts w:eastAsiaTheme="minorEastAsia"/>
+        </w:rPr>
+        <w:t>o that</w:t>
+      </w:r>
+      <w:r>
+        <w:rPr>
+          <w:rFonts w:eastAsiaTheme="minorEastAsia"/>
+        </w:rPr>
+        <w:t xml:space="preserve"> </w:t>
+      </w:r>
+      <m:oMath>
+        <m:r>
+          <w:rPr>
+            <w:rFonts w:ascii="Cambria Math" w:hAnsi="Cambria Math"/>
+          </w:rPr>
+          <m:t>C=</m:t>
+        </m:r>
+        <m:sSup>
+          <m:sSupPr>
+            <m:ctrlPr>
+              <w:rPr>
+                <w:rFonts w:ascii="Cambria Math" w:hAnsi="Cambria Math"/>
+                <w:i/>
+              </w:rPr>
+            </m:ctrlPr>
+          </m:sSupPr>
+          <m:e>
+            <m:d>
+              <m:dPr>
+                <m:begChr m:val="["/>
+                <m:endChr m:val="]"/>
+                <m:ctrlPr>
+                  <w:rPr>
+                    <w:rFonts w:ascii="Cambria Math" w:hAnsi="Cambria Math"/>
+                    <w:i/>
+                  </w:rPr>
+                </m:ctrlPr>
+              </m:dPr>
+              <m:e>
+                <m:f>
+                  <m:fPr>
+                    <m:ctrlPr>
+                      <w:rPr>
+                        <w:rFonts w:ascii="Cambria Math" w:hAnsi="Cambria Math"/>
+                        <w:i/>
+                      </w:rPr>
+                    </m:ctrlPr>
+                  </m:fPr>
+                  <m:num>
+                    <m:r>
+                      <w:rPr>
+                        <w:rFonts w:ascii="Cambria Math" w:hAnsi="Cambria Math"/>
+                      </w:rPr>
+                      <m:t>1</m:t>
+                    </m:r>
+                  </m:num>
+                  <m:den>
+                    <m:sSub>
+                      <m:sSubPr>
+                        <m:ctrlPr>
+                          <w:rPr>
+                            <w:rFonts w:ascii="Cambria Math" w:hAnsi="Cambria Math"/>
+                            <w:i/>
+                          </w:rPr>
+                        </m:ctrlPr>
+                      </m:sSubPr>
+                      <m:e>
+                        <m:r>
+                          <w:rPr>
+                            <w:rFonts w:ascii="Cambria Math" w:hAnsi="Cambria Math"/>
+                          </w:rPr>
+                          <m:t>f</m:t>
+                        </m:r>
+                      </m:e>
+                      <m:sub>
+                        <m:r>
+                          <w:rPr>
+                            <w:rFonts w:ascii="Cambria Math" w:hAnsi="Cambria Math"/>
+                          </w:rPr>
+                          <m:t>2</m:t>
+                        </m:r>
+                      </m:sub>
+                    </m:sSub>
+                  </m:den>
+                </m:f>
+                <m:r>
+                  <w:rPr>
+                    <w:rFonts w:ascii="Cambria Math" w:hAnsi="Cambria Math"/>
+                  </w:rPr>
+                  <m:t>-</m:t>
+                </m:r>
+                <m:f>
+                  <m:fPr>
+                    <m:ctrlPr>
+                      <w:rPr>
+                        <w:rFonts w:ascii="Cambria Math" w:hAnsi="Cambria Math"/>
+                        <w:i/>
+                      </w:rPr>
+                    </m:ctrlPr>
+                  </m:fPr>
+                  <m:num>
+                    <m:r>
+                      <w:rPr>
+                        <w:rFonts w:ascii="Cambria Math" w:hAnsi="Cambria Math"/>
+                      </w:rPr>
+                      <m:t>1</m:t>
+                    </m:r>
+                  </m:num>
+                  <m:den>
+                    <m:r>
+                      <w:rPr>
+                        <w:rFonts w:ascii="Cambria Math" w:hAnsi="Cambria Math"/>
+                      </w:rPr>
+                      <m:t>B-</m:t>
+                    </m:r>
+                    <m:f>
+                      <m:fPr>
+                        <m:ctrlPr>
+                          <w:rPr>
+                            <w:rFonts w:ascii="Cambria Math" w:hAnsi="Cambria Math"/>
+                            <w:i/>
+                          </w:rPr>
+                        </m:ctrlPr>
+                      </m:fPr>
+                      <m:num>
+                        <m:r>
+                          <w:rPr>
+                            <w:rFonts w:ascii="Cambria Math" w:hAnsi="Cambria Math"/>
+                          </w:rPr>
+                          <m:t xml:space="preserve">A </m:t>
+                        </m:r>
+                        <m:sSub>
+                          <m:sSubPr>
+                            <m:ctrlPr>
+                              <w:rPr>
+                                <w:rFonts w:ascii="Cambria Math" w:hAnsi="Cambria Math"/>
+                                <w:i/>
+                              </w:rPr>
+                            </m:ctrlPr>
+                          </m:sSubPr>
+                          <m:e>
+                            <m:r>
+                              <w:rPr>
+                                <w:rFonts w:ascii="Cambria Math" w:hAnsi="Cambria Math"/>
+                              </w:rPr>
+                              <m:t>f</m:t>
+                            </m:r>
+                          </m:e>
+                          <m:sub>
+                            <m:r>
+                              <w:rPr>
+                                <w:rFonts w:ascii="Cambria Math" w:hAnsi="Cambria Math"/>
+                              </w:rPr>
+                              <m:t>1</m:t>
+                            </m:r>
+                          </m:sub>
+                        </m:sSub>
+                      </m:num>
+                      <m:den>
+                        <m:r>
+                          <w:rPr>
+                            <w:rFonts w:ascii="Cambria Math" w:hAnsi="Cambria Math"/>
+                          </w:rPr>
+                          <m:t>A-</m:t>
+                        </m:r>
+                        <m:sSub>
+                          <m:sSubPr>
+                            <m:ctrlPr>
+                              <w:rPr>
+                                <w:rFonts w:ascii="Cambria Math" w:hAnsi="Cambria Math"/>
+                                <w:i/>
+                              </w:rPr>
+                            </m:ctrlPr>
+                          </m:sSubPr>
+                          <m:e>
+                            <m:r>
+                              <w:rPr>
+                                <w:rFonts w:ascii="Cambria Math" w:hAnsi="Cambria Math"/>
+                              </w:rPr>
+                              <m:t>f</m:t>
+                            </m:r>
+                          </m:e>
+                          <m:sub>
+                            <m:r>
+                              <w:rPr>
+                                <w:rFonts w:ascii="Cambria Math" w:hAnsi="Cambria Math"/>
+                              </w:rPr>
+                              <m:t>1</m:t>
+                            </m:r>
+                          </m:sub>
+                        </m:sSub>
+                      </m:den>
+                    </m:f>
+                  </m:den>
+                </m:f>
+              </m:e>
+            </m:d>
+          </m:e>
+          <m:sup>
+            <m:r>
+              <w:rPr>
+                <w:rFonts w:ascii="Cambria Math" w:hAnsi="Cambria Math"/>
+              </w:rPr>
+              <m:t>-1</m:t>
+            </m:r>
+          </m:sup>
+        </m:sSup>
+      </m:oMath>
+    </w:p>
+    <w:p>
+      <w:pPr>
+        <w:rPr>
+          <w:rFonts w:eastAsiaTheme="minorEastAsia"/>
+        </w:rPr>
+      </w:pPr>
+      <w:r>
+        <w:rPr>
+          <w:rFonts w:eastAsiaTheme="minorEastAsia"/>
+        </w:rPr>
+        <w:t xml:space="preserve">The magnification </w:t>
+      </w:r>
+      <m:oMath>
+        <m:sSub>
+          <m:sSubPr>
+            <m:ctrlPr>
+              <w:rPr>
+                <w:rFonts w:ascii="Cambria Math" w:eastAsiaTheme="minorEastAsia" w:hAnsi="Cambria Math"/>
+                <w:i/>
+              </w:rPr>
+            </m:ctrlPr>
+          </m:sSubPr>
+          <m:e>
+            <m:r>
+              <w:rPr>
+                <w:rFonts w:ascii="Cambria Math" w:eastAsiaTheme="minorEastAsia" w:hAnsi="Cambria Math"/>
+              </w:rPr>
+              <m:t>m</m:t>
+            </m:r>
+          </m:e>
+          <m:sub>
+            <m:r>
+              <w:rPr>
+                <w:rFonts w:ascii="Cambria Math" w:eastAsiaTheme="minorEastAsia" w:hAnsi="Cambria Math"/>
+              </w:rPr>
+              <m:t>1</m:t>
+            </m:r>
+          </m:sub>
+        </m:sSub>
+        <m:r>
+          <w:rPr>
+            <w:rFonts w:ascii="Cambria Math" w:eastAsiaTheme="minorEastAsia" w:hAnsi="Cambria Math"/>
+          </w:rPr>
+          <m:t>=</m:t>
+        </m:r>
+        <m:f>
+          <m:fPr>
+            <m:ctrlPr>
+              <w:rPr>
+                <w:rFonts w:ascii="Cambria Math" w:eastAsiaTheme="minorEastAsia" w:hAnsi="Cambria Math"/>
+                <w:i/>
+              </w:rPr>
+            </m:ctrlPr>
+          </m:fPr>
+          <m:num>
+            <m:r>
+              <w:rPr>
+                <w:rFonts w:ascii="Cambria Math" w:eastAsiaTheme="minorEastAsia" w:hAnsi="Cambria Math"/>
+              </w:rPr>
+              <m:t>-</m:t>
+            </m:r>
+            <m:sSub>
+              <m:sSubPr>
+                <m:ctrlPr>
+                  <w:rPr>
+                    <w:rFonts w:ascii="Cambria Math" w:eastAsiaTheme="minorEastAsia" w:hAnsi="Cambria Math"/>
+                    <w:i/>
+                  </w:rPr>
+                </m:ctrlPr>
+              </m:sSubPr>
+              <m:e>
+                <m:r>
+                  <w:rPr>
+                    <w:rFonts w:ascii="Cambria Math" w:eastAsiaTheme="minorEastAsia" w:hAnsi="Cambria Math"/>
+                  </w:rPr>
+                  <m:t>s</m:t>
+                </m:r>
+              </m:e>
+              <m:sub>
+                <m:r>
+                  <w:rPr>
+                    <w:rFonts w:ascii="Cambria Math" w:eastAsiaTheme="minorEastAsia" w:hAnsi="Cambria Math"/>
+                  </w:rPr>
+                  <m:t>1</m:t>
+                </m:r>
+              </m:sub>
+            </m:sSub>
+          </m:num>
+          <m:den>
+            <m:r>
+              <w:rPr>
+                <w:rFonts w:ascii="Cambria Math" w:eastAsiaTheme="minorEastAsia" w:hAnsi="Cambria Math"/>
+              </w:rPr>
+              <m:t>A</m:t>
+            </m:r>
+          </m:den>
+        </m:f>
+      </m:oMath>
+      <w:r>
+        <w:rPr>
+          <w:rFonts w:eastAsiaTheme="minorEastAsia"/>
+        </w:rPr>
+        <w:t xml:space="preserve"> and the magnification </w:t>
+      </w:r>
+      <m:oMath>
+        <m:sSub>
+          <m:sSubPr>
+            <m:ctrlPr>
+              <w:rPr>
+                <w:rFonts w:ascii="Cambria Math" w:eastAsiaTheme="minorEastAsia" w:hAnsi="Cambria Math"/>
+                <w:i/>
+              </w:rPr>
+            </m:ctrlPr>
+          </m:sSubPr>
+          <m:e>
+            <m:r>
+              <w:rPr>
+                <w:rFonts w:ascii="Cambria Math" w:eastAsiaTheme="minorEastAsia" w:hAnsi="Cambria Math"/>
+              </w:rPr>
+              <m:t>m</m:t>
+            </m:r>
+          </m:e>
+          <m:sub>
+            <m:r>
+              <w:rPr>
+                <w:rFonts w:ascii="Cambria Math" w:eastAsiaTheme="minorEastAsia" w:hAnsi="Cambria Math"/>
+              </w:rPr>
+              <m:t>2</m:t>
+            </m:r>
+          </m:sub>
+        </m:sSub>
+        <m:r>
+          <w:rPr>
+            <w:rFonts w:ascii="Cambria Math" w:eastAsiaTheme="minorEastAsia" w:hAnsi="Cambria Math"/>
+          </w:rPr>
+          <m:t>=</m:t>
+        </m:r>
+        <m:f>
+          <m:fPr>
+            <m:ctrlPr>
+              <w:rPr>
+                <w:rFonts w:ascii="Cambria Math" w:eastAsiaTheme="minorEastAsia" w:hAnsi="Cambria Math"/>
+                <w:i/>
+              </w:rPr>
+            </m:ctrlPr>
+          </m:fPr>
+          <m:num>
+            <m:r>
+              <w:rPr>
+                <w:rFonts w:ascii="Cambria Math" w:eastAsiaTheme="minorEastAsia" w:hAnsi="Cambria Math"/>
+              </w:rPr>
+              <m:t>-</m:t>
+            </m:r>
+            <m:r>
+              <w:rPr>
+                <w:rFonts w:ascii="Cambria Math" w:eastAsiaTheme="minorEastAsia" w:hAnsi="Cambria Math"/>
+              </w:rPr>
+              <m:t>C</m:t>
+            </m:r>
+          </m:num>
+          <m:den>
+            <m:r>
+              <w:rPr>
+                <w:rFonts w:ascii="Cambria Math" w:eastAsiaTheme="minorEastAsia" w:hAnsi="Cambria Math"/>
+              </w:rPr>
+              <m:t>B-</m:t>
+            </m:r>
+            <m:sSub>
+              <m:sSubPr>
+                <m:ctrlPr>
+                  <w:rPr>
+                    <w:rFonts w:ascii="Cambria Math" w:eastAsiaTheme="minorEastAsia" w:hAnsi="Cambria Math"/>
+                    <w:i/>
+                  </w:rPr>
+                </m:ctrlPr>
+              </m:sSubPr>
+              <m:e>
+                <m:r>
+                  <w:rPr>
+                    <w:rFonts w:ascii="Cambria Math" w:eastAsiaTheme="minorEastAsia" w:hAnsi="Cambria Math"/>
+                  </w:rPr>
+                  <m:t>s</m:t>
+                </m:r>
+              </m:e>
+              <m:sub>
+                <m:r>
+                  <w:rPr>
+                    <w:rFonts w:ascii="Cambria Math" w:eastAsiaTheme="minorEastAsia" w:hAnsi="Cambria Math"/>
+                  </w:rPr>
+                  <m:t>1</m:t>
+                </m:r>
+              </m:sub>
+            </m:sSub>
+          </m:den>
+        </m:f>
+      </m:oMath>
+      <w:r>
+        <w:rPr>
+          <w:rFonts w:eastAsiaTheme="minorEastAsia"/>
+        </w:rPr>
+        <w:t xml:space="preserve">, so that the total magnification </w:t>
+      </w:r>
+      <m:oMath>
+        <m:r>
+          <w:rPr>
+            <w:rFonts w:ascii="Cambria Math" w:eastAsiaTheme="minorEastAsia" w:hAnsi="Cambria Math"/>
+          </w:rPr>
+          <m:t>M=</m:t>
+        </m:r>
+        <m:sSub>
+          <m:sSubPr>
+            <m:ctrlPr>
+              <w:rPr>
+                <w:rFonts w:ascii="Cambria Math" w:eastAsiaTheme="minorEastAsia" w:hAnsi="Cambria Math"/>
+                <w:i/>
+              </w:rPr>
+            </m:ctrlPr>
+          </m:sSubPr>
+          <m:e>
+            <m:r>
+              <w:rPr>
+                <w:rFonts w:ascii="Cambria Math" w:eastAsiaTheme="minorEastAsia" w:hAnsi="Cambria Math"/>
+              </w:rPr>
+              <m:t>m</m:t>
+            </m:r>
+          </m:e>
+          <m:sub>
+            <m:r>
+              <w:rPr>
+                <w:rFonts w:ascii="Cambria Math" w:eastAsiaTheme="minorEastAsia" w:hAnsi="Cambria Math"/>
+              </w:rPr>
+              <m:t>1</m:t>
+            </m:r>
+          </m:sub>
+        </m:sSub>
+        <m:sSub>
+          <m:sSubPr>
+            <m:ctrlPr>
+              <w:rPr>
+                <w:rFonts w:ascii="Cambria Math" w:eastAsiaTheme="minorEastAsia" w:hAnsi="Cambria Math"/>
+                <w:i/>
+              </w:rPr>
+            </m:ctrlPr>
+          </m:sSubPr>
+          <m:e>
+            <m:r>
+              <w:rPr>
+                <w:rFonts w:ascii="Cambria Math" w:eastAsiaTheme="minorEastAsia" w:hAnsi="Cambria Math"/>
+              </w:rPr>
+              <m:t>m</m:t>
+            </m:r>
+          </m:e>
+          <m:sub>
+            <m:r>
+              <w:rPr>
+                <w:rFonts w:ascii="Cambria Math" w:eastAsiaTheme="minorEastAsia" w:hAnsi="Cambria Math"/>
+              </w:rPr>
+              <m:t>2</m:t>
+            </m:r>
+          </m:sub>
+        </m:sSub>
+      </m:oMath>
+      <w:r>
+        <w:rPr>
+          <w:rFonts w:eastAsiaTheme="minorEastAsia"/>
+        </w:rPr>
+        <w:t xml:space="preserve"> is given by </w:t>
+      </w:r>
+      <m:oMath>
+        <m:r>
+          <w:rPr>
+            <w:rFonts w:ascii="Cambria Math" w:eastAsiaTheme="minorEastAsia" w:hAnsi="Cambria Math"/>
+          </w:rPr>
+          <m:t>M=</m:t>
+        </m:r>
+        <m:f>
+          <m:fPr>
+            <m:ctrlPr>
+              <w:rPr>
+                <w:rFonts w:ascii="Cambria Math" w:eastAsiaTheme="minorEastAsia" w:hAnsi="Cambria Math"/>
+                <w:i/>
+              </w:rPr>
+            </m:ctrlPr>
+          </m:fPr>
+          <m:num>
+            <m:sSub>
+              <m:sSubPr>
+                <m:ctrlPr>
+                  <w:rPr>
+                    <w:rFonts w:ascii="Cambria Math" w:eastAsiaTheme="minorEastAsia" w:hAnsi="Cambria Math"/>
+                    <w:i/>
+                  </w:rPr>
+                </m:ctrlPr>
+              </m:sSubPr>
+              <m:e>
+                <m:r>
+                  <w:rPr>
+                    <w:rFonts w:ascii="Cambria Math" w:eastAsiaTheme="minorEastAsia" w:hAnsi="Cambria Math"/>
+                  </w:rPr>
+                  <m:t>f</m:t>
+                </m:r>
+              </m:e>
+              <m:sub>
+                <m:r>
+                  <w:rPr>
+                    <w:rFonts w:ascii="Cambria Math" w:eastAsiaTheme="minorEastAsia" w:hAnsi="Cambria Math"/>
+                  </w:rPr>
+                  <m:t>1</m:t>
+                </m:r>
+              </m:sub>
+            </m:sSub>
+          </m:num>
+          <m:den>
+            <m:r>
+              <w:rPr>
+                <w:rFonts w:ascii="Cambria Math" w:eastAsiaTheme="minorEastAsia" w:hAnsi="Cambria Math"/>
+              </w:rPr>
+              <m:t>A-</m:t>
+            </m:r>
+            <m:sSub>
+              <m:sSubPr>
+                <m:ctrlPr>
+                  <w:rPr>
+                    <w:rFonts w:ascii="Cambria Math" w:eastAsiaTheme="minorEastAsia" w:hAnsi="Cambria Math"/>
+                    <w:i/>
+                  </w:rPr>
+                </m:ctrlPr>
+              </m:sSubPr>
+              <m:e>
+                <m:r>
+                  <w:rPr>
+                    <w:rFonts w:ascii="Cambria Math" w:eastAsiaTheme="minorEastAsia" w:hAnsi="Cambria Math"/>
+                  </w:rPr>
+                  <m:t>f</m:t>
+                </m:r>
+              </m:e>
+              <m:sub>
+                <m:r>
+                  <w:rPr>
+                    <w:rFonts w:ascii="Cambria Math" w:eastAsiaTheme="minorEastAsia" w:hAnsi="Cambria Math"/>
+                  </w:rPr>
+                  <m:t>1</m:t>
+                </m:r>
+              </m:sub>
+            </m:sSub>
+          </m:den>
+        </m:f>
+        <m:f>
+          <m:fPr>
+            <m:ctrlPr>
+              <w:rPr>
+                <w:rFonts w:ascii="Cambria Math" w:eastAsiaTheme="minorEastAsia" w:hAnsi="Cambria Math"/>
+                <w:i/>
+              </w:rPr>
+            </m:ctrlPr>
+          </m:fPr>
+          <m:num>
+            <m:r>
+              <w:rPr>
+                <w:rFonts w:ascii="Cambria Math" w:eastAsiaTheme="minorEastAsia" w:hAnsi="Cambria Math"/>
+              </w:rPr>
+              <m:t>C-</m:t>
+            </m:r>
+            <m:sSub>
+              <m:sSubPr>
+                <m:ctrlPr>
+                  <w:rPr>
+                    <w:rFonts w:ascii="Cambria Math" w:eastAsiaTheme="minorEastAsia" w:hAnsi="Cambria Math"/>
+                    <w:i/>
+                  </w:rPr>
+                </m:ctrlPr>
+              </m:sSubPr>
+              <m:e>
+                <m:r>
+                  <w:rPr>
+                    <w:rFonts w:ascii="Cambria Math" w:eastAsiaTheme="minorEastAsia" w:hAnsi="Cambria Math"/>
+                  </w:rPr>
+                  <m:t>f</m:t>
+                </m:r>
+              </m:e>
+              <m:sub>
+                <m:r>
+                  <w:rPr>
+                    <w:rFonts w:ascii="Cambria Math" w:eastAsiaTheme="minorEastAsia" w:hAnsi="Cambria Math"/>
+                  </w:rPr>
+                  <m:t>2</m:t>
+                </m:r>
+              </m:sub>
+            </m:sSub>
+          </m:num>
+          <m:den>
+            <m:sSub>
+              <m:sSubPr>
+                <m:ctrlPr>
+                  <w:rPr>
+                    <w:rFonts w:ascii="Cambria Math" w:eastAsiaTheme="minorEastAsia" w:hAnsi="Cambria Math"/>
+                    <w:i/>
+                  </w:rPr>
+                </m:ctrlPr>
+              </m:sSubPr>
+              <m:e>
+                <m:r>
+                  <w:rPr>
+                    <w:rFonts w:ascii="Cambria Math" w:eastAsiaTheme="minorEastAsia" w:hAnsi="Cambria Math"/>
+                  </w:rPr>
+                  <m:t>f</m:t>
+                </m:r>
+              </m:e>
+              <m:sub>
+                <m:r>
+                  <w:rPr>
+                    <w:rFonts w:ascii="Cambria Math" w:eastAsiaTheme="minorEastAsia" w:hAnsi="Cambria Math"/>
+                  </w:rPr>
+                  <m:t>2</m:t>
+                </m:r>
+              </m:sub>
+            </m:sSub>
+          </m:den>
+        </m:f>
+      </m:oMath>
+    </w:p>
+    <w:p>
+      <w:pPr>
+        <w:rPr>
+          <w:rFonts w:eastAsiaTheme="minorEastAsia"/>
+        </w:rPr>
+      </w:pPr>
     </w:p>
     <w:sectPr>
       <w:pgSz w:w="12240" w:h="15840"/>
@@ -1973,6 +3214,16 @@
     <w:semiHidden/>
     <w:unhideWhenUsed/>
   </w:style>
+  <w:style w:type="character" w:styleId="PlaceholderText">
+    <w:name w:val="Placeholder Text"/>
+    <w:basedOn w:val="DefaultParagraphFont"/>
+    <w:uiPriority w:val="99"/>
+    <w:semiHidden/>
+    <w:rsid w:val="00D03E1D"/>
+    <w:rPr>
+      <w:color w:val="808080"/>
+    </w:rPr>
+  </w:style>
 </w:styles>
 </file>
 

</xml_diff>